<commit_message>
added powerpoint, updated slide pdf
</commit_message>
<xml_diff>
--- a/Visualizations & Slides/Presentation_Script.docx
+++ b/Visualizations & Slides/Presentation_Script.docx
@@ -33,7 +33,39 @@
           <w:rFonts w:ascii="Arial" w:hAnsi="Arial" w:cs="Arial"/>
           <w:color w:val="000000"/>
         </w:rPr>
-        <w:t xml:space="preserve">Good evening everyone, we are group 4 and our project is called Engineering Student Placements. I’ll first start off by introducing our 5 members, we have Akif, Regina, Connor, Mohamed and my name is Nicole. And we’re excited to show what we have been working on for the past couple of weeks. </w:t>
+        <w:t xml:space="preserve">Good </w:t>
+      </w:r>
+      <w:proofErr w:type="gramStart"/>
+      <w:r>
+        <w:rPr>
+          <w:rFonts w:ascii="Arial" w:hAnsi="Arial" w:cs="Arial"/>
+          <w:color w:val="000000"/>
+        </w:rPr>
+        <w:t>evening</w:t>
+      </w:r>
+      <w:proofErr w:type="gramEnd"/>
+      <w:r>
+        <w:rPr>
+          <w:rFonts w:ascii="Arial" w:hAnsi="Arial" w:cs="Arial"/>
+          <w:color w:val="000000"/>
+        </w:rPr>
+        <w:t xml:space="preserve"> everyone, we are group 4 and our project is called Engineering Student Placements. I’ll first start off by introducing our 5 members, we have Akif, Regina, Connor, </w:t>
+      </w:r>
+      <w:proofErr w:type="gramStart"/>
+      <w:r>
+        <w:rPr>
+          <w:rFonts w:ascii="Arial" w:hAnsi="Arial" w:cs="Arial"/>
+          <w:color w:val="000000"/>
+        </w:rPr>
+        <w:t>Mohamed</w:t>
+      </w:r>
+      <w:proofErr w:type="gramEnd"/>
+      <w:r>
+        <w:rPr>
+          <w:rFonts w:ascii="Arial" w:hAnsi="Arial" w:cs="Arial"/>
+          <w:color w:val="000000"/>
+        </w:rPr>
+        <w:t xml:space="preserve"> and my name is Nicole. And we’re excited to show what we have been working on for the past couple of weeks. </w:t>
       </w:r>
       <w:r>
         <w:rPr>
@@ -98,7 +130,23 @@
           <w:sz w:val="24"/>
           <w:szCs w:val="24"/>
         </w:rPr>
-        <w:t>First off, I will start by speaking on our Goals and the Reason For Selecting This Topic</w:t>
+        <w:t xml:space="preserve">First off, I will start by speaking on our Goals and the Reason </w:t>
+      </w:r>
+      <w:r>
+        <w:rPr>
+          <w:rFonts w:ascii="Arial" w:hAnsi="Arial" w:cs="Arial"/>
+          <w:sz w:val="24"/>
+          <w:szCs w:val="24"/>
+        </w:rPr>
+        <w:t>for</w:t>
+      </w:r>
+      <w:r>
+        <w:rPr>
+          <w:rFonts w:ascii="Arial" w:hAnsi="Arial" w:cs="Arial"/>
+          <w:sz w:val="24"/>
+          <w:szCs w:val="24"/>
+        </w:rPr>
+        <w:t xml:space="preserve"> Selecting This Topic</w:t>
       </w:r>
     </w:p>
     <w:p>
@@ -263,7 +311,27 @@
           <w:sz w:val="24"/>
           <w:szCs w:val="24"/>
         </w:rPr>
-        <w:t>The dataset we used was sourced from Kaggle from an Engineering Placement dataset. The dataset was fairly clean so there wasn’t much work needed to clean it up. But we all agreed that the fields included on the dataset were all relevant factors when being placed for an internship. And it features relevant factors like:</w:t>
+        <w:t xml:space="preserve">The dataset we used was sourced from Kaggle from an Engineering Placement dataset. The dataset was </w:t>
+      </w:r>
+      <w:proofErr w:type="gramStart"/>
+      <w:r>
+        <w:rPr>
+          <w:rFonts w:ascii="Arial" w:hAnsi="Arial" w:cs="Arial"/>
+          <w:color w:val="000000"/>
+          <w:sz w:val="24"/>
+          <w:szCs w:val="24"/>
+        </w:rPr>
+        <w:t>fairly clean</w:t>
+      </w:r>
+      <w:proofErr w:type="gramEnd"/>
+      <w:r>
+        <w:rPr>
+          <w:rFonts w:ascii="Arial" w:hAnsi="Arial" w:cs="Arial"/>
+          <w:color w:val="000000"/>
+          <w:sz w:val="24"/>
+          <w:szCs w:val="24"/>
+        </w:rPr>
+        <w:t xml:space="preserve"> so there wasn’t much work needed to clean it up. But we all agreed that the fields included on the dataset were all relevant factors when being placed for an internship. And it features relevant factors like:</w:t>
       </w:r>
     </w:p>
     <w:p>
@@ -607,17 +675,40 @@
           <w:shd w:val="clear" w:color="auto" w:fill="EFEFEF"/>
           <w:lang w:eastAsia="en-CA"/>
         </w:rPr>
-        <w:t>Are students more likely to be accepted into a placement if they have a higher GPA?</w:t>
-      </w:r>
-      <w:r>
-        <w:rPr>
-          <w:rFonts w:ascii="Arial" w:eastAsia="Times New Roman" w:hAnsi="Arial" w:cs="Arial"/>
-          <w:color w:val="000000"/>
-          <w:sz w:val="24"/>
-          <w:szCs w:val="24"/>
-          <w:lang w:eastAsia="en-CA"/>
-        </w:rPr>
-        <w:t xml:space="preserve">, </w:t>
+        <w:t xml:space="preserve">Are students more likely to be accepted into a placement if they have a higher </w:t>
+      </w:r>
+      <w:proofErr w:type="gramStart"/>
+      <w:r>
+        <w:rPr>
+          <w:rFonts w:ascii="Arial" w:eastAsia="Times New Roman" w:hAnsi="Arial" w:cs="Arial"/>
+          <w:color w:val="000000"/>
+          <w:sz w:val="24"/>
+          <w:szCs w:val="24"/>
+          <w:shd w:val="clear" w:color="auto" w:fill="EFEFEF"/>
+          <w:lang w:eastAsia="en-CA"/>
+        </w:rPr>
+        <w:t>GPA?</w:t>
+      </w:r>
+      <w:r>
+        <w:rPr>
+          <w:rFonts w:ascii="Arial" w:eastAsia="Times New Roman" w:hAnsi="Arial" w:cs="Arial"/>
+          <w:color w:val="000000"/>
+          <w:sz w:val="24"/>
+          <w:szCs w:val="24"/>
+          <w:lang w:eastAsia="en-CA"/>
+        </w:rPr>
+        <w:t>,</w:t>
+      </w:r>
+      <w:proofErr w:type="gramEnd"/>
+      <w:r>
+        <w:rPr>
+          <w:rFonts w:ascii="Arial" w:eastAsia="Times New Roman" w:hAnsi="Arial" w:cs="Arial"/>
+          <w:color w:val="000000"/>
+          <w:sz w:val="24"/>
+          <w:szCs w:val="24"/>
+          <w:lang w:eastAsia="en-CA"/>
+        </w:rPr>
+        <w:t xml:space="preserve"> </w:t>
       </w:r>
     </w:p>
     <w:p>
@@ -644,7 +735,29 @@
           <w:szCs w:val="24"/>
           <w:lang w:eastAsia="en-CA"/>
         </w:rPr>
-        <w:t xml:space="preserve">Question 2 is; Are males or females more likely to be accepted into a placement? </w:t>
+        <w:t xml:space="preserve">Question 2 </w:t>
+      </w:r>
+      <w:proofErr w:type="gramStart"/>
+      <w:r>
+        <w:rPr>
+          <w:rFonts w:ascii="Arial" w:eastAsia="Times New Roman" w:hAnsi="Arial" w:cs="Arial"/>
+          <w:color w:val="000000"/>
+          <w:sz w:val="24"/>
+          <w:szCs w:val="24"/>
+          <w:lang w:eastAsia="en-CA"/>
+        </w:rPr>
+        <w:t>is;</w:t>
+      </w:r>
+      <w:proofErr w:type="gramEnd"/>
+      <w:r>
+        <w:rPr>
+          <w:rFonts w:ascii="Arial" w:eastAsia="Times New Roman" w:hAnsi="Arial" w:cs="Arial"/>
+          <w:color w:val="000000"/>
+          <w:sz w:val="24"/>
+          <w:szCs w:val="24"/>
+          <w:lang w:eastAsia="en-CA"/>
+        </w:rPr>
+        <w:t xml:space="preserve"> Are males or females more likely to be accepted into a placement? </w:t>
       </w:r>
     </w:p>
     <w:p>
@@ -673,6 +786,7 @@
         </w:rPr>
         <w:t xml:space="preserve">and lastly, question 3 is, </w:t>
       </w:r>
+      <w:proofErr w:type="gramStart"/>
       <w:r>
         <w:rPr>
           <w:rFonts w:ascii="Arial" w:eastAsia="Times New Roman" w:hAnsi="Arial" w:cs="Arial"/>
@@ -682,7 +796,19 @@
           <w:shd w:val="clear" w:color="auto" w:fill="EFEFEF"/>
           <w:lang w:eastAsia="en-CA"/>
         </w:rPr>
-        <w:t>Are students more likely to receive a placement based on the stream they are in?</w:t>
+        <w:t>Are</w:t>
+      </w:r>
+      <w:proofErr w:type="gramEnd"/>
+      <w:r>
+        <w:rPr>
+          <w:rFonts w:ascii="Arial" w:eastAsia="Times New Roman" w:hAnsi="Arial" w:cs="Arial"/>
+          <w:color w:val="000000"/>
+          <w:sz w:val="24"/>
+          <w:szCs w:val="24"/>
+          <w:shd w:val="clear" w:color="auto" w:fill="EFEFEF"/>
+          <w:lang w:eastAsia="en-CA"/>
+        </w:rPr>
+        <w:t xml:space="preserve"> students more likely to receive a placement based on the stream they are in?</w:t>
       </w:r>
     </w:p>
     <w:p>
@@ -804,7 +930,95 @@
           <w:szCs w:val="24"/>
           <w:lang w:eastAsia="en-CA"/>
         </w:rPr>
-        <w:t xml:space="preserve">Using the data files we retrieved from Kaggle, we created tables in PostGresSQL (mention titles and point to ERD) and imported the CSV files into pgAdmin. Next, we joined (student_information and </w:t>
+        <w:t xml:space="preserve">Using the data </w:t>
+      </w:r>
+      <w:proofErr w:type="gramStart"/>
+      <w:r>
+        <w:rPr>
+          <w:rFonts w:ascii="Arial" w:eastAsia="Times New Roman" w:hAnsi="Arial" w:cs="Arial"/>
+          <w:color w:val="000000"/>
+          <w:sz w:val="24"/>
+          <w:szCs w:val="24"/>
+          <w:lang w:eastAsia="en-CA"/>
+        </w:rPr>
+        <w:t>files</w:t>
+      </w:r>
+      <w:proofErr w:type="gramEnd"/>
+      <w:r>
+        <w:rPr>
+          <w:rFonts w:ascii="Arial" w:eastAsia="Times New Roman" w:hAnsi="Arial" w:cs="Arial"/>
+          <w:color w:val="000000"/>
+          <w:sz w:val="24"/>
+          <w:szCs w:val="24"/>
+          <w:lang w:eastAsia="en-CA"/>
+        </w:rPr>
+        <w:t xml:space="preserve"> we retrieved from Kaggle, we created tables in </w:t>
+      </w:r>
+      <w:proofErr w:type="spellStart"/>
+      <w:r>
+        <w:rPr>
+          <w:rFonts w:ascii="Arial" w:eastAsia="Times New Roman" w:hAnsi="Arial" w:cs="Arial"/>
+          <w:color w:val="000000"/>
+          <w:sz w:val="24"/>
+          <w:szCs w:val="24"/>
+          <w:lang w:eastAsia="en-CA"/>
+        </w:rPr>
+        <w:t>PostGresSQL</w:t>
+      </w:r>
+      <w:proofErr w:type="spellEnd"/>
+      <w:r>
+        <w:rPr>
+          <w:rFonts w:ascii="Arial" w:eastAsia="Times New Roman" w:hAnsi="Arial" w:cs="Arial"/>
+          <w:color w:val="000000"/>
+          <w:sz w:val="24"/>
+          <w:szCs w:val="24"/>
+          <w:lang w:eastAsia="en-CA"/>
+        </w:rPr>
+        <w:t xml:space="preserve"> (mention titles and point to ERD) and imported the CSV files into </w:t>
+      </w:r>
+      <w:proofErr w:type="spellStart"/>
+      <w:r>
+        <w:rPr>
+          <w:rFonts w:ascii="Arial" w:eastAsia="Times New Roman" w:hAnsi="Arial" w:cs="Arial"/>
+          <w:color w:val="000000"/>
+          <w:sz w:val="24"/>
+          <w:szCs w:val="24"/>
+          <w:lang w:eastAsia="en-CA"/>
+        </w:rPr>
+        <w:t>pgAdmin</w:t>
+      </w:r>
+      <w:proofErr w:type="spellEnd"/>
+      <w:r>
+        <w:rPr>
+          <w:rFonts w:ascii="Arial" w:eastAsia="Times New Roman" w:hAnsi="Arial" w:cs="Arial"/>
+          <w:color w:val="000000"/>
+          <w:sz w:val="24"/>
+          <w:szCs w:val="24"/>
+          <w:lang w:eastAsia="en-CA"/>
+        </w:rPr>
+        <w:t>. Next, we joined (</w:t>
+      </w:r>
+      <w:proofErr w:type="spellStart"/>
+      <w:r>
+        <w:rPr>
+          <w:rFonts w:ascii="Arial" w:eastAsia="Times New Roman" w:hAnsi="Arial" w:cs="Arial"/>
+          <w:color w:val="000000"/>
+          <w:sz w:val="24"/>
+          <w:szCs w:val="24"/>
+          <w:lang w:eastAsia="en-CA"/>
+        </w:rPr>
+        <w:t>student_information</w:t>
+      </w:r>
+      <w:proofErr w:type="spellEnd"/>
+      <w:r>
+        <w:rPr>
+          <w:rFonts w:ascii="Arial" w:eastAsia="Times New Roman" w:hAnsi="Arial" w:cs="Arial"/>
+          <w:color w:val="000000"/>
+          <w:sz w:val="24"/>
+          <w:szCs w:val="24"/>
+          <w:lang w:eastAsia="en-CA"/>
+        </w:rPr>
+        <w:t xml:space="preserve"> and </w:t>
       </w:r>
       <w:r>
         <w:rPr>
@@ -983,7 +1197,27 @@
           <w:szCs w:val="24"/>
         </w:rPr>
         <w:lastRenderedPageBreak/>
-        <w:t xml:space="preserve">model. The results were similar to each other and the average was about 86% accuracy. </w:t>
+        <w:t xml:space="preserve">model. The results were similar to </w:t>
+      </w:r>
+      <w:proofErr w:type="gramStart"/>
+      <w:r>
+        <w:rPr>
+          <w:rFonts w:ascii="Arial" w:hAnsi="Arial" w:cs="Arial"/>
+          <w:color w:val="000000"/>
+          <w:sz w:val="24"/>
+          <w:szCs w:val="24"/>
+        </w:rPr>
+        <w:t>each other</w:t>
+      </w:r>
+      <w:proofErr w:type="gramEnd"/>
+      <w:r>
+        <w:rPr>
+          <w:rFonts w:ascii="Arial" w:hAnsi="Arial" w:cs="Arial"/>
+          <w:color w:val="000000"/>
+          <w:sz w:val="24"/>
+          <w:szCs w:val="24"/>
+        </w:rPr>
+        <w:t xml:space="preserve"> and the average was about 86% accuracy. </w:t>
       </w:r>
     </w:p>
     <w:p>

</xml_diff>